<commit_message>
lab test 2 added
</commit_message>
<xml_diff>
--- a/LAB TEST/CN LAB TEST.docx
+++ b/LAB TEST/CN LAB TEST.docx
@@ -93,16 +93,7 @@
         </w:rPr>
       </w:pPr>
       <w:r>
-        <w:t>PC0</w:t>
-      </w:r>
-      <w:r>
-        <w:t>, PC1, PC2, PC3, PC4</w:t>
-      </w:r>
-      <w:r>
-        <w:t xml:space="preserve"> connected to </w:t>
-      </w:r>
-      <w:r>
-        <w:t>Switch2</w:t>
+        <w:t>PC0, PC1, PC2, PC3, PC4 connected to Switch2</w:t>
       </w:r>
       <w:r>
         <w:t xml:space="preserve"> in Star topology.</w:t>
@@ -121,40 +112,7 @@
         </w:rPr>
       </w:pPr>
       <w:r>
-        <w:t>PC</w:t>
-      </w:r>
-      <w:r>
-        <w:t>5</w:t>
-      </w:r>
-      <w:r>
-        <w:t>, PC</w:t>
-      </w:r>
-      <w:r>
-        <w:t>6</w:t>
-      </w:r>
-      <w:r>
-        <w:t>, PC</w:t>
-      </w:r>
-      <w:r>
-        <w:t>7</w:t>
-      </w:r>
-      <w:r>
-        <w:t>, PC</w:t>
-      </w:r>
-      <w:r>
-        <w:t>8</w:t>
-      </w:r>
-      <w:r>
-        <w:t>, PC</w:t>
-      </w:r>
-      <w:r>
-        <w:t xml:space="preserve">9 </w:t>
-      </w:r>
-      <w:r>
-        <w:t>connected to</w:t>
-      </w:r>
-      <w:r>
-        <w:t xml:space="preserve"> Switch3</w:t>
+        <w:t>PC5, PC6, PC7, PC8, PC9 connected to Switch3</w:t>
       </w:r>
       <w:r>
         <w:t xml:space="preserve"> in Star topology.</w:t>
@@ -228,19 +186,7 @@
         </w:numPr>
       </w:pPr>
       <w:r>
-        <w:t>Router</w:t>
-      </w:r>
-      <w:r>
-        <w:t>2</w:t>
-      </w:r>
-      <w:r>
-        <w:t xml:space="preserve"> to Router</w:t>
-      </w:r>
-      <w:r>
-        <w:t>3</w:t>
-      </w:r>
-      <w:r>
-        <w:t xml:space="preserve"> link </w:t>
+        <w:t xml:space="preserve">Router2 to Router3 link </w:t>
       </w:r>
     </w:p>
     <w:p>
@@ -252,10 +198,7 @@
         </w:numPr>
       </w:pPr>
       <w:r>
-        <w:t>Switch2</w:t>
-      </w:r>
-      <w:r>
-        <w:t xml:space="preserve"> Network: </w:t>
+        <w:t xml:space="preserve">Switch2 Network: </w:t>
       </w:r>
       <w:r>
         <w:t>192.168.1.1/24</w:t>
@@ -270,10 +213,7 @@
         </w:numPr>
       </w:pPr>
       <w:r>
-        <w:t>Switch3</w:t>
-      </w:r>
-      <w:r>
-        <w:t xml:space="preserve"> Network: </w:t>
+        <w:t xml:space="preserve">Switch3 Network: </w:t>
       </w:r>
       <w:r>
         <w:t>192.168.</w:t>
@@ -374,13 +314,7 @@
         </w:rPr>
       </w:pPr>
       <w:r>
-        <w:t>Access the configuration menu:</w:t>
-      </w:r>
-      <w:r>
-        <w:t xml:space="preserve"> </w:t>
-      </w:r>
-      <w:r>
-        <w:t xml:space="preserve">Type config t (configure terminal) </w:t>
+        <w:t xml:space="preserve">Access the configuration menu: Type config t (configure terminal) </w:t>
       </w:r>
     </w:p>
     <w:p>
@@ -418,10 +352,7 @@
         <w:pStyle w:val="ListParagraph"/>
       </w:pPr>
       <w:r>
-        <w:t>-</w:t>
-      </w:r>
-      <w:r>
-        <w:t xml:space="preserve"> Configure with the IP address 192.168. </w:t>
+        <w:t xml:space="preserve">- Configure with the IP address 192.168. </w:t>
       </w:r>
       <w:r>
         <w:t>1</w:t>
@@ -445,13 +376,7 @@
         </w:numPr>
       </w:pPr>
       <w:r>
-        <w:t xml:space="preserve">Serial </w:t>
-      </w:r>
-      <w:r>
-        <w:t>2</w:t>
-      </w:r>
-      <w:r>
-        <w:t>/0/: (connected to Router2)</w:t>
+        <w:t>Serial 2/0/: (connected to Router2)</w:t>
       </w:r>
     </w:p>
     <w:p>
@@ -509,6 +434,55 @@
       </w:r>
     </w:p>
     <w:p>
+      <w:r>
+        <w:rPr>
+          <w:noProof/>
+        </w:rPr>
+        <w:lastRenderedPageBreak/>
+        <w:drawing>
+          <wp:inline distT="0" distB="0" distL="0" distR="0" wp14:anchorId="4B670A3F" wp14:editId="7AA1B6EA">
+            <wp:extent cx="4495800" cy="4598904"/>
+            <wp:effectExtent l="0" t="0" r="0" b="0"/>
+            <wp:docPr id="1325924743" name="Picture 1"/>
+            <wp:cNvGraphicFramePr>
+              <a:graphicFrameLocks xmlns:a="http://schemas.openxmlformats.org/drawingml/2006/main" noChangeAspect="1"/>
+            </wp:cNvGraphicFramePr>
+            <a:graphic xmlns:a="http://schemas.openxmlformats.org/drawingml/2006/main">
+              <a:graphicData uri="http://schemas.openxmlformats.org/drawingml/2006/picture">
+                <pic:pic xmlns:pic="http://schemas.openxmlformats.org/drawingml/2006/picture">
+                  <pic:nvPicPr>
+                    <pic:cNvPr id="1325924743" name="Picture 1325924743"/>
+                    <pic:cNvPicPr/>
+                  </pic:nvPicPr>
+                  <pic:blipFill>
+                    <a:blip r:embed="rId5">
+                      <a:extLst>
+                        <a:ext uri="{28A0092B-C50C-407E-A947-70E740481C1C}">
+                          <a14:useLocalDpi xmlns:a14="http://schemas.microsoft.com/office/drawing/2010/main" val="0"/>
+                        </a:ext>
+                      </a:extLst>
+                    </a:blip>
+                    <a:stretch>
+                      <a:fillRect/>
+                    </a:stretch>
+                  </pic:blipFill>
+                  <pic:spPr>
+                    <a:xfrm>
+                      <a:off x="0" y="0"/>
+                      <a:ext cx="4510653" cy="4614098"/>
+                    </a:xfrm>
+                    <a:prstGeom prst="rect">
+                      <a:avLst/>
+                    </a:prstGeom>
+                  </pic:spPr>
+                </pic:pic>
+              </a:graphicData>
+            </a:graphic>
+          </wp:inline>
+        </w:drawing>
+      </w:r>
+    </w:p>
+    <w:p>
       <w:pPr>
         <w:rPr>
           <w:b/>
@@ -623,13 +597,7 @@
         <w:pStyle w:val="ListParagraph"/>
       </w:pPr>
       <w:r>
-        <w:t xml:space="preserve">- Configure with the IP address 192.168. </w:t>
-      </w:r>
-      <w:r>
-        <w:t>2</w:t>
-      </w:r>
-      <w:r>
-        <w:t xml:space="preserve">.1 and Subnet mask 255.255.255.0 </w:t>
+        <w:t xml:space="preserve">- Configure with the IP address 192.168. 2.1 and Subnet mask 255.255.255.0 </w:t>
       </w:r>
     </w:p>
     <w:p>
@@ -657,13 +625,7 @@
         <w:pStyle w:val="ListParagraph"/>
       </w:pPr>
       <w:r>
-        <w:t>- Configure with the IP address 192.168.</w:t>
-      </w:r>
-      <w:r>
-        <w:t>1</w:t>
-      </w:r>
-      <w:r>
-        <w:t>.1 and Subnet mask 255.255.255.0</w:t>
+        <w:t>- Configure with the IP address 192.168.1.1 and Subnet mask 255.255.255.0</w:t>
       </w:r>
     </w:p>
     <w:p>
@@ -687,18 +649,66 @@
       </w:r>
     </w:p>
     <w:p>
-      <w:pPr>
-        <w:rPr>
-          <w:b/>
-          <w:bCs/>
-        </w:rPr>
-      </w:pPr>
-      <w:r>
-        <w:rPr>
-          <w:b/>
-          <w:bCs/>
+      <w:r>
+        <w:rPr>
+          <w:noProof/>
         </w:rPr>
         <w:lastRenderedPageBreak/>
+        <w:drawing>
+          <wp:inline distT="0" distB="0" distL="0" distR="0" wp14:anchorId="7530C447" wp14:editId="75021AF6">
+            <wp:extent cx="4316997" cy="4366260"/>
+            <wp:effectExtent l="0" t="0" r="7620" b="0"/>
+            <wp:docPr id="916309825" name="Picture 2"/>
+            <wp:cNvGraphicFramePr>
+              <a:graphicFrameLocks xmlns:a="http://schemas.openxmlformats.org/drawingml/2006/main" noChangeAspect="1"/>
+            </wp:cNvGraphicFramePr>
+            <a:graphic xmlns:a="http://schemas.openxmlformats.org/drawingml/2006/main">
+              <a:graphicData uri="http://schemas.openxmlformats.org/drawingml/2006/picture">
+                <pic:pic xmlns:pic="http://schemas.openxmlformats.org/drawingml/2006/picture">
+                  <pic:nvPicPr>
+                    <pic:cNvPr id="916309825" name="Picture 916309825"/>
+                    <pic:cNvPicPr/>
+                  </pic:nvPicPr>
+                  <pic:blipFill>
+                    <a:blip r:embed="rId6">
+                      <a:extLst>
+                        <a:ext uri="{28A0092B-C50C-407E-A947-70E740481C1C}">
+                          <a14:useLocalDpi xmlns:a14="http://schemas.microsoft.com/office/drawing/2010/main" val="0"/>
+                        </a:ext>
+                      </a:extLst>
+                    </a:blip>
+                    <a:stretch>
+                      <a:fillRect/>
+                    </a:stretch>
+                  </pic:blipFill>
+                  <pic:spPr>
+                    <a:xfrm>
+                      <a:off x="0" y="0"/>
+                      <a:ext cx="4325111" cy="4374466"/>
+                    </a:xfrm>
+                    <a:prstGeom prst="rect">
+                      <a:avLst/>
+                    </a:prstGeom>
+                  </pic:spPr>
+                </pic:pic>
+              </a:graphicData>
+            </a:graphic>
+          </wp:inline>
+        </w:drawing>
+      </w:r>
+    </w:p>
+    <w:p>
+      <w:pPr>
+        <w:rPr>
+          <w:b/>
+          <w:bCs/>
+        </w:rPr>
+      </w:pPr>
+      <w:r>
+        <w:rPr>
+          <w:b/>
+          <w:bCs/>
+        </w:rPr>
         <w:t xml:space="preserve">Step 4: Configuring PCs </w:t>
       </w:r>
     </w:p>
@@ -789,27 +799,12 @@
     </w:p>
     <w:p>
       <w:r>
-        <w:t>2</w:t>
-      </w:r>
-      <w:r>
-        <w:t>.Assign IP addresses to each PC in network Switch</w:t>
-      </w:r>
-      <w:r>
-        <w:t>3</w:t>
-      </w:r>
-      <w:r>
-        <w:t xml:space="preserve">: </w:t>
-      </w:r>
-    </w:p>
-    <w:p>
-      <w:r>
-        <w:t>○ PC</w:t>
-      </w:r>
-      <w:r>
-        <w:t>5</w:t>
-      </w:r>
-      <w:r>
-        <w:t xml:space="preserve">: </w:t>
+        <w:t xml:space="preserve">2.Assign IP addresses to each PC in network Switch3: </w:t>
+      </w:r>
+    </w:p>
+    <w:p>
+      <w:r>
+        <w:t xml:space="preserve">○ PC5: </w:t>
       </w:r>
     </w:p>
     <w:p>
@@ -831,13 +826,7 @@
         <w:t>■</w:t>
       </w:r>
       <w:r>
-        <w:t xml:space="preserve"> IP address: 192.168.</w:t>
-      </w:r>
-      <w:r>
-        <w:t>2</w:t>
-      </w:r>
-      <w:r>
-        <w:t xml:space="preserve">.2 </w:t>
+        <w:t xml:space="preserve"> IP address: 192.168.2.2 </w:t>
       </w:r>
     </w:p>
     <w:p>
@@ -859,13 +848,7 @@
         <w:t>■</w:t>
       </w:r>
       <w:r>
-        <w:t xml:space="preserve"> Default Gateway: 192.168.</w:t>
-      </w:r>
-      <w:r>
-        <w:t>2</w:t>
-      </w:r>
-      <w:r>
-        <w:t xml:space="preserve">.1 </w:t>
+        <w:t xml:space="preserve"> Default Gateway: 192.168.2.1 </w:t>
       </w:r>
     </w:p>
     <w:p>
@@ -893,6 +876,7 @@
           <w:b/>
           <w:bCs/>
         </w:rPr>
+        <w:lastRenderedPageBreak/>
         <w:t xml:space="preserve">Step 7: Verify Connectivity </w:t>
       </w:r>
     </w:p>
@@ -975,6 +959,369 @@
       </w:pPr>
       <w:r>
         <w:t>Use the simulation mode in Cisco Packet Tracer.</w:t>
+      </w:r>
+    </w:p>
+    <w:p>
+      <w:pPr>
+        <w:pStyle w:val="ListParagraph"/>
+        <w:numPr>
+          <w:ilvl w:val="0"/>
+          <w:numId w:val="9"/>
+        </w:numPr>
+      </w:pPr>
+      <w:r>
+        <w:t>Send a message from PC0 to PC5.</w:t>
+      </w:r>
+    </w:p>
+    <w:p>
+      <w:pPr>
+        <w:pStyle w:val="ListParagraph"/>
+        <w:numPr>
+          <w:ilvl w:val="0"/>
+          <w:numId w:val="9"/>
+        </w:numPr>
+      </w:pPr>
+      <w:r>
+        <w:t>Observe the message being sent from the PC0 to PC5.</w:t>
+      </w:r>
+    </w:p>
+    <w:p>
+      <w:pPr>
+        <w:pStyle w:val="ListParagraph"/>
+        <w:numPr>
+          <w:ilvl w:val="0"/>
+          <w:numId w:val="9"/>
+        </w:numPr>
+      </w:pPr>
+      <w:r>
+        <w:t>Then a confirmation message sent back to PC5 to PC0.</w:t>
+      </w:r>
+    </w:p>
+    <w:p>
+      <w:r>
+        <w:rPr>
+          <w:noProof/>
+        </w:rPr>
+        <w:drawing>
+          <wp:inline distT="0" distB="0" distL="0" distR="0" wp14:anchorId="045F7328" wp14:editId="1BC4BF96">
+            <wp:extent cx="2407920" cy="1228503"/>
+            <wp:effectExtent l="0" t="0" r="0" b="0"/>
+            <wp:docPr id="638381189" name="Picture 3"/>
+            <wp:cNvGraphicFramePr>
+              <a:graphicFrameLocks xmlns:a="http://schemas.openxmlformats.org/drawingml/2006/main" noChangeAspect="1"/>
+            </wp:cNvGraphicFramePr>
+            <a:graphic xmlns:a="http://schemas.openxmlformats.org/drawingml/2006/main">
+              <a:graphicData uri="http://schemas.openxmlformats.org/drawingml/2006/picture">
+                <pic:pic xmlns:pic="http://schemas.openxmlformats.org/drawingml/2006/picture">
+                  <pic:nvPicPr>
+                    <pic:cNvPr id="638381189" name="Picture 638381189"/>
+                    <pic:cNvPicPr/>
+                  </pic:nvPicPr>
+                  <pic:blipFill>
+                    <a:blip r:embed="rId7" cstate="print">
+                      <a:extLst>
+                        <a:ext uri="{28A0092B-C50C-407E-A947-70E740481C1C}">
+                          <a14:useLocalDpi xmlns:a14="http://schemas.microsoft.com/office/drawing/2010/main" val="0"/>
+                        </a:ext>
+                      </a:extLst>
+                    </a:blip>
+                    <a:stretch>
+                      <a:fillRect/>
+                    </a:stretch>
+                  </pic:blipFill>
+                  <pic:spPr>
+                    <a:xfrm>
+                      <a:off x="0" y="0"/>
+                      <a:ext cx="2427533" cy="1238509"/>
+                    </a:xfrm>
+                    <a:prstGeom prst="rect">
+                      <a:avLst/>
+                    </a:prstGeom>
+                  </pic:spPr>
+                </pic:pic>
+              </a:graphicData>
+            </a:graphic>
+          </wp:inline>
+        </w:drawing>
+      </w:r>
+      <w:r>
+        <w:rPr>
+          <w:noProof/>
+        </w:rPr>
+        <w:drawing>
+          <wp:inline distT="0" distB="0" distL="0" distR="0" wp14:anchorId="07E0151A" wp14:editId="322A4C7A">
+            <wp:extent cx="2339340" cy="1221765"/>
+            <wp:effectExtent l="0" t="0" r="3810" b="0"/>
+            <wp:docPr id="418464539" name="Picture 4"/>
+            <wp:cNvGraphicFramePr>
+              <a:graphicFrameLocks xmlns:a="http://schemas.openxmlformats.org/drawingml/2006/main" noChangeAspect="1"/>
+            </wp:cNvGraphicFramePr>
+            <a:graphic xmlns:a="http://schemas.openxmlformats.org/drawingml/2006/main">
+              <a:graphicData uri="http://schemas.openxmlformats.org/drawingml/2006/picture">
+                <pic:pic xmlns:pic="http://schemas.openxmlformats.org/drawingml/2006/picture">
+                  <pic:nvPicPr>
+                    <pic:cNvPr id="418464539" name="Picture 418464539"/>
+                    <pic:cNvPicPr/>
+                  </pic:nvPicPr>
+                  <pic:blipFill>
+                    <a:blip r:embed="rId8" cstate="print">
+                      <a:extLst>
+                        <a:ext uri="{28A0092B-C50C-407E-A947-70E740481C1C}">
+                          <a14:useLocalDpi xmlns:a14="http://schemas.microsoft.com/office/drawing/2010/main" val="0"/>
+                        </a:ext>
+                      </a:extLst>
+                    </a:blip>
+                    <a:stretch>
+                      <a:fillRect/>
+                    </a:stretch>
+                  </pic:blipFill>
+                  <pic:spPr>
+                    <a:xfrm>
+                      <a:off x="0" y="0"/>
+                      <a:ext cx="2372890" cy="1239287"/>
+                    </a:xfrm>
+                    <a:prstGeom prst="rect">
+                      <a:avLst/>
+                    </a:prstGeom>
+                  </pic:spPr>
+                </pic:pic>
+              </a:graphicData>
+            </a:graphic>
+          </wp:inline>
+        </w:drawing>
+      </w:r>
+      <w:r>
+        <w:rPr>
+          <w:noProof/>
+        </w:rPr>
+        <w:drawing>
+          <wp:inline distT="0" distB="0" distL="0" distR="0" wp14:anchorId="576D0A1B" wp14:editId="3A60E47C">
+            <wp:extent cx="2316480" cy="1102548"/>
+            <wp:effectExtent l="0" t="0" r="7620" b="2540"/>
+            <wp:docPr id="18670669" name="Picture 7"/>
+            <wp:cNvGraphicFramePr>
+              <a:graphicFrameLocks xmlns:a="http://schemas.openxmlformats.org/drawingml/2006/main" noChangeAspect="1"/>
+            </wp:cNvGraphicFramePr>
+            <a:graphic xmlns:a="http://schemas.openxmlformats.org/drawingml/2006/main">
+              <a:graphicData uri="http://schemas.openxmlformats.org/drawingml/2006/picture">
+                <pic:pic xmlns:pic="http://schemas.openxmlformats.org/drawingml/2006/picture">
+                  <pic:nvPicPr>
+                    <pic:cNvPr id="18670669" name="Picture 18670669"/>
+                    <pic:cNvPicPr/>
+                  </pic:nvPicPr>
+                  <pic:blipFill>
+                    <a:blip r:embed="rId9" cstate="print">
+                      <a:extLst>
+                        <a:ext uri="{28A0092B-C50C-407E-A947-70E740481C1C}">
+                          <a14:useLocalDpi xmlns:a14="http://schemas.microsoft.com/office/drawing/2010/main" val="0"/>
+                        </a:ext>
+                      </a:extLst>
+                    </a:blip>
+                    <a:stretch>
+                      <a:fillRect/>
+                    </a:stretch>
+                  </pic:blipFill>
+                  <pic:spPr>
+                    <a:xfrm>
+                      <a:off x="0" y="0"/>
+                      <a:ext cx="2329876" cy="1108924"/>
+                    </a:xfrm>
+                    <a:prstGeom prst="rect">
+                      <a:avLst/>
+                    </a:prstGeom>
+                  </pic:spPr>
+                </pic:pic>
+              </a:graphicData>
+            </a:graphic>
+          </wp:inline>
+        </w:drawing>
+      </w:r>
+      <w:r>
+        <w:rPr>
+          <w:noProof/>
+        </w:rPr>
+        <w:drawing>
+          <wp:inline distT="0" distB="0" distL="0" distR="0" wp14:anchorId="158C2869" wp14:editId="7077AE26">
+            <wp:extent cx="2087880" cy="1088585"/>
+            <wp:effectExtent l="0" t="0" r="7620" b="0"/>
+            <wp:docPr id="1237450109" name="Picture 5"/>
+            <wp:cNvGraphicFramePr>
+              <a:graphicFrameLocks xmlns:a="http://schemas.openxmlformats.org/drawingml/2006/main" noChangeAspect="1"/>
+            </wp:cNvGraphicFramePr>
+            <a:graphic xmlns:a="http://schemas.openxmlformats.org/drawingml/2006/main">
+              <a:graphicData uri="http://schemas.openxmlformats.org/drawingml/2006/picture">
+                <pic:pic xmlns:pic="http://schemas.openxmlformats.org/drawingml/2006/picture">
+                  <pic:nvPicPr>
+                    <pic:cNvPr id="1237450109" name="Picture 1237450109"/>
+                    <pic:cNvPicPr/>
+                  </pic:nvPicPr>
+                  <pic:blipFill>
+                    <a:blip r:embed="rId10" cstate="print">
+                      <a:extLst>
+                        <a:ext uri="{28A0092B-C50C-407E-A947-70E740481C1C}">
+                          <a14:useLocalDpi xmlns:a14="http://schemas.microsoft.com/office/drawing/2010/main" val="0"/>
+                        </a:ext>
+                      </a:extLst>
+                    </a:blip>
+                    <a:stretch>
+                      <a:fillRect/>
+                    </a:stretch>
+                  </pic:blipFill>
+                  <pic:spPr>
+                    <a:xfrm>
+                      <a:off x="0" y="0"/>
+                      <a:ext cx="2108784" cy="1099484"/>
+                    </a:xfrm>
+                    <a:prstGeom prst="rect">
+                      <a:avLst/>
+                    </a:prstGeom>
+                  </pic:spPr>
+                </pic:pic>
+              </a:graphicData>
+            </a:graphic>
+          </wp:inline>
+        </w:drawing>
+      </w:r>
+    </w:p>
+    <w:p/>
+    <w:p>
+      <w:r>
+        <w:rPr>
+          <w:noProof/>
+        </w:rPr>
+        <w:drawing>
+          <wp:inline distT="0" distB="0" distL="0" distR="0" wp14:anchorId="470F1E95" wp14:editId="06FE9A72">
+            <wp:extent cx="2156460" cy="1259088"/>
+            <wp:effectExtent l="0" t="0" r="0" b="0"/>
+            <wp:docPr id="488438036" name="Picture 8"/>
+            <wp:cNvGraphicFramePr>
+              <a:graphicFrameLocks xmlns:a="http://schemas.openxmlformats.org/drawingml/2006/main" noChangeAspect="1"/>
+            </wp:cNvGraphicFramePr>
+            <a:graphic xmlns:a="http://schemas.openxmlformats.org/drawingml/2006/main">
+              <a:graphicData uri="http://schemas.openxmlformats.org/drawingml/2006/picture">
+                <pic:pic xmlns:pic="http://schemas.openxmlformats.org/drawingml/2006/picture">
+                  <pic:nvPicPr>
+                    <pic:cNvPr id="488438036" name="Picture 488438036"/>
+                    <pic:cNvPicPr/>
+                  </pic:nvPicPr>
+                  <pic:blipFill>
+                    <a:blip r:embed="rId11" cstate="print">
+                      <a:extLst>
+                        <a:ext uri="{28A0092B-C50C-407E-A947-70E740481C1C}">
+                          <a14:useLocalDpi xmlns:a14="http://schemas.microsoft.com/office/drawing/2010/main" val="0"/>
+                        </a:ext>
+                      </a:extLst>
+                    </a:blip>
+                    <a:stretch>
+                      <a:fillRect/>
+                    </a:stretch>
+                  </pic:blipFill>
+                  <pic:spPr>
+                    <a:xfrm>
+                      <a:off x="0" y="0"/>
+                      <a:ext cx="2205815" cy="1287905"/>
+                    </a:xfrm>
+                    <a:prstGeom prst="rect">
+                      <a:avLst/>
+                    </a:prstGeom>
+                  </pic:spPr>
+                </pic:pic>
+              </a:graphicData>
+            </a:graphic>
+          </wp:inline>
+        </w:drawing>
+      </w:r>
+      <w:r>
+        <w:rPr>
+          <w:noProof/>
+        </w:rPr>
+        <w:drawing>
+          <wp:inline distT="0" distB="0" distL="0" distR="0" wp14:anchorId="322CB8D6" wp14:editId="55FDDC70">
+            <wp:extent cx="2331720" cy="1215720"/>
+            <wp:effectExtent l="0" t="0" r="0" b="3810"/>
+            <wp:docPr id="914591447" name="Picture 6"/>
+            <wp:cNvGraphicFramePr>
+              <a:graphicFrameLocks xmlns:a="http://schemas.openxmlformats.org/drawingml/2006/main" noChangeAspect="1"/>
+            </wp:cNvGraphicFramePr>
+            <a:graphic xmlns:a="http://schemas.openxmlformats.org/drawingml/2006/main">
+              <a:graphicData uri="http://schemas.openxmlformats.org/drawingml/2006/picture">
+                <pic:pic xmlns:pic="http://schemas.openxmlformats.org/drawingml/2006/picture">
+                  <pic:nvPicPr>
+                    <pic:cNvPr id="914591447" name="Picture 914591447"/>
+                    <pic:cNvPicPr/>
+                  </pic:nvPicPr>
+                  <pic:blipFill>
+                    <a:blip r:embed="rId12" cstate="print">
+                      <a:extLst>
+                        <a:ext uri="{28A0092B-C50C-407E-A947-70E740481C1C}">
+                          <a14:useLocalDpi xmlns:a14="http://schemas.microsoft.com/office/drawing/2010/main" val="0"/>
+                        </a:ext>
+                      </a:extLst>
+                    </a:blip>
+                    <a:stretch>
+                      <a:fillRect/>
+                    </a:stretch>
+                  </pic:blipFill>
+                  <pic:spPr>
+                    <a:xfrm>
+                      <a:off x="0" y="0"/>
+                      <a:ext cx="2365048" cy="1233097"/>
+                    </a:xfrm>
+                    <a:prstGeom prst="rect">
+                      <a:avLst/>
+                    </a:prstGeom>
+                  </pic:spPr>
+                </pic:pic>
+              </a:graphicData>
+            </a:graphic>
+          </wp:inline>
+        </w:drawing>
+      </w:r>
+      <w:r>
+        <w:rPr>
+          <w:noProof/>
+        </w:rPr>
+        <w:drawing>
+          <wp:inline distT="0" distB="0" distL="0" distR="0" wp14:anchorId="31266C9E" wp14:editId="2B46CB9C">
+            <wp:extent cx="2433490" cy="1303020"/>
+            <wp:effectExtent l="0" t="0" r="5080" b="0"/>
+            <wp:docPr id="1764399253" name="Picture 9"/>
+            <wp:cNvGraphicFramePr>
+              <a:graphicFrameLocks xmlns:a="http://schemas.openxmlformats.org/drawingml/2006/main" noChangeAspect="1"/>
+            </wp:cNvGraphicFramePr>
+            <a:graphic xmlns:a="http://schemas.openxmlformats.org/drawingml/2006/main">
+              <a:graphicData uri="http://schemas.openxmlformats.org/drawingml/2006/picture">
+                <pic:pic xmlns:pic="http://schemas.openxmlformats.org/drawingml/2006/picture">
+                  <pic:nvPicPr>
+                    <pic:cNvPr id="1764399253" name="Picture 1764399253"/>
+                    <pic:cNvPicPr/>
+                  </pic:nvPicPr>
+                  <pic:blipFill>
+                    <a:blip r:embed="rId13" cstate="print">
+                      <a:extLst>
+                        <a:ext uri="{28A0092B-C50C-407E-A947-70E740481C1C}">
+                          <a14:useLocalDpi xmlns:a14="http://schemas.microsoft.com/office/drawing/2010/main" val="0"/>
+                        </a:ext>
+                      </a:extLst>
+                    </a:blip>
+                    <a:stretch>
+                      <a:fillRect/>
+                    </a:stretch>
+                  </pic:blipFill>
+                  <pic:spPr>
+                    <a:xfrm>
+                      <a:off x="0" y="0"/>
+                      <a:ext cx="2443248" cy="1308245"/>
+                    </a:xfrm>
+                    <a:prstGeom prst="rect">
+                      <a:avLst/>
+                    </a:prstGeom>
+                  </pic:spPr>
+                </pic:pic>
+              </a:graphicData>
+            </a:graphic>
+          </wp:inline>
+        </w:drawing>
       </w:r>
     </w:p>
     <w:sectPr>
@@ -2322,6 +2669,7 @@
   <w:style w:type="character" w:default="1" w:styleId="DefaultParagraphFont">
     <w:name w:val="Default Paragraph Font"/>
     <w:uiPriority w:val="1"/>
+    <w:semiHidden/>
     <w:unhideWhenUsed/>
   </w:style>
   <w:style w:type="table" w:default="1" w:styleId="TableNormal">

</xml_diff>